<commit_message>
added document to list folders with jars and list of folder that can be restructure
</commit_message>
<xml_diff>
--- a/StSoftware.docx
+++ b/StSoftware.docx
@@ -16,32 +16,22 @@
       </w:r>
     </w:p>
     <w:p>
-      <w:proofErr w:type="gramStart"/>
       <w:r>
         <w:rPr>
           <w:b/>
         </w:rPr>
         <w:t>Option#1.</w:t>
       </w:r>
-      <w:proofErr w:type="gramEnd"/>
       <w:r>
         <w:t xml:space="preserve"> Convert to maven project (need to understand the whole project structure)</w:t>
       </w:r>
     </w:p>
     <w:p>
-      <w:proofErr w:type="gramStart"/>
-      <w:r>
-        <w:rPr>
-          <w:b/>
-        </w:rPr>
-        <w:t>Option#2.</w:t>
-      </w:r>
-      <w:proofErr w:type="gramEnd"/>
-      <w:r>
-        <w:rPr>
-          <w:b/>
-        </w:rPr>
-        <w:t xml:space="preserve"> </w:t>
+      <w:r>
+        <w:rPr>
+          <w:b/>
+        </w:rPr>
+        <w:t xml:space="preserve">Option#2. </w:t>
       </w:r>
       <w:r>
         <w:t>ANT (like maven)</w:t>
@@ -67,41 +57,12 @@
     </w:p>
     <w:p>
       <w:r>
-        <w:t>&lt;available file="${build.dir}/build</w:t>
-      </w:r>
-      <w:proofErr w:type="gramStart"/>
-      <w:r>
-        <w:t>.$</w:t>
-      </w:r>
-      <w:proofErr w:type="gramEnd"/>
-      <w:r>
-        <w:t>{</w:t>
-      </w:r>
-      <w:proofErr w:type="spellStart"/>
-      <w:r>
-        <w:t>env.BUILD_TARGET</w:t>
-      </w:r>
-      <w:proofErr w:type="spellEnd"/>
-      <w:r>
-        <w:t>}" property="</w:t>
-      </w:r>
-      <w:proofErr w:type="spellStart"/>
-      <w:r>
-        <w:t>isFileAvail</w:t>
-      </w:r>
-      <w:proofErr w:type="spellEnd"/>
-      <w:r>
-        <w:t>" /&gt;</w:t>
-      </w:r>
-    </w:p>
-    <w:p>
-      <w:proofErr w:type="gramStart"/>
-      <w:r>
-        <w:t>link</w:t>
-      </w:r>
-      <w:proofErr w:type="gramEnd"/>
-      <w:r>
-        <w:t>: http://alvinalexander.com/blog/post/java/how-ant-build-script-fail-file-doesnt-exist</w:t>
+        <w:t>&lt;available file="${build.dir}/build.${env.BUILD_TARGET}" property="isFileAvail" /&gt;</w:t>
+      </w:r>
+    </w:p>
+    <w:p>
+      <w:r>
+        <w:t>link: http://alvinalexander.com/blog/post/java/how-ant-build-script-fail-file-doesnt-exist</w:t>
       </w:r>
     </w:p>
     <w:p>
@@ -142,16 +103,7 @@
       </w:r>
       <w:r>
         <w:tab/>
-      </w:r>
-      <w:proofErr w:type="spellStart"/>
-      <w:proofErr w:type="gramStart"/>
-      <w:r>
-        <w:t>src</w:t>
-      </w:r>
-      <w:proofErr w:type="spellEnd"/>
-      <w:proofErr w:type="gramEnd"/>
-      <w:r>
-        <w:t xml:space="preserve">="HTTP URL Including file name" </w:t>
+        <w:t xml:space="preserve">src="HTTP URL Including file name" </w:t>
       </w:r>
     </w:p>
     <w:p>
@@ -160,16 +112,7 @@
       </w:r>
       <w:r>
         <w:tab/>
-      </w:r>
-      <w:proofErr w:type="spellStart"/>
-      <w:proofErr w:type="gramStart"/>
-      <w:r>
-        <w:t>dest</w:t>
-      </w:r>
-      <w:proofErr w:type="spellEnd"/>
-      <w:proofErr w:type="gramEnd"/>
-      <w:r>
-        <w:t>="local dir and file name"&gt;</w:t>
+        <w:t>dest="local dir and file name"&gt;</w:t>
       </w:r>
     </w:p>
     <w:p>
@@ -209,38 +152,407 @@
           <w:ilvl w:val="0"/>
           <w:numId w:val="1"/>
         </w:numPr>
-        <w:rPr>
-          <w:b/>
-        </w:rPr>
-      </w:pPr>
-      <w:r>
-        <w:rPr>
-          <w:b/>
-        </w:rPr>
-        <w:t xml:space="preserve">Some jar is not in maven repository, then we can maintain our own maven repository in </w:t>
-      </w:r>
-      <w:proofErr w:type="spellStart"/>
-      <w:r>
-        <w:rPr>
-          <w:b/>
-        </w:rPr>
-        <w:t>github</w:t>
-      </w:r>
-      <w:proofErr w:type="spellEnd"/>
-      <w:r>
-        <w:rPr>
-          <w:b/>
-        </w:rPr>
-        <w:t>:</w:t>
-      </w:r>
-    </w:p>
-    <w:p>
-      <w:r>
-        <w:tab/>
-      </w:r>
-      <w:r>
-        <w:tab/>
-        <w:t>http://www.javacodegeeks.com/2014/09/hosting-a-maven-repository-on-github-with-sources-and-javadoc.html</w:t>
+      </w:pPr>
+      <w:r>
+        <w:rPr>
+          <w:b/>
+        </w:rPr>
+        <w:t>If in case jar is not in maven repository, we will retain that in jtinstaller.jar</w:t>
+      </w:r>
+    </w:p>
+    <w:p/>
+    <w:p>
+      <w:r>
+        <w:t xml:space="preserve">The following folder has jars </w:t>
+      </w:r>
+      <w:r>
+        <w:t xml:space="preserve">that </w:t>
+      </w:r>
+      <w:r>
+        <w:t>can be</w:t>
+      </w:r>
+      <w:r>
+        <w:t xml:space="preserve"> cache:</w:t>
+      </w:r>
+    </w:p>
+    <w:p>
+      <w:pPr>
+        <w:pStyle w:val="ListParagraph"/>
+        <w:numPr>
+          <w:ilvl w:val="0"/>
+          <w:numId w:val="3"/>
+        </w:numPr>
+      </w:pPr>
+      <w:r>
+        <w:t>\apache-tomcat\lib</w:t>
+      </w:r>
+    </w:p>
+    <w:p>
+      <w:pPr>
+        <w:pStyle w:val="ListParagraph"/>
+        <w:numPr>
+          <w:ilvl w:val="0"/>
+          <w:numId w:val="3"/>
+        </w:numPr>
+      </w:pPr>
+      <w:r>
+        <w:t>\dev\lib</w:t>
+      </w:r>
+    </w:p>
+    <w:p>
+      <w:pPr>
+        <w:pStyle w:val="ListParagraph"/>
+        <w:numPr>
+          <w:ilvl w:val="0"/>
+          <w:numId w:val="3"/>
+        </w:numPr>
+      </w:pPr>
+      <w:r>
+        <w:t>\dev\st-server\src\main\java\com\aspc\Install\Common\support\server\lib</w:t>
+      </w:r>
+    </w:p>
+    <w:p>
+      <w:pPr>
+        <w:pStyle w:val="ListParagraph"/>
+        <w:numPr>
+          <w:ilvl w:val="0"/>
+          <w:numId w:val="3"/>
+        </w:numPr>
+      </w:pPr>
+      <w:r>
+        <w:t>\server\lib</w:t>
+      </w:r>
+    </w:p>
+    <w:p>
+      <w:pPr>
+        <w:pStyle w:val="ListParagraph"/>
+        <w:numPr>
+          <w:ilvl w:val="0"/>
+          <w:numId w:val="3"/>
+        </w:numPr>
+      </w:pPr>
+      <w:r>
+        <w:t>\webapps\st\WEB-INF\lib</w:t>
+      </w:r>
+    </w:p>
+    <w:p/>
+    <w:p/>
+    <w:p/>
+    <w:p/>
+    <w:p/>
+    <w:p/>
+    <w:p>
+      <w:pPr>
+        <w:rPr>
+          <w:b/>
+        </w:rPr>
+      </w:pPr>
+      <w:r>
+        <w:rPr>
+          <w:b/>
+        </w:rPr>
+        <w:lastRenderedPageBreak/>
+        <w:t>Restructuring the installed project</w:t>
+      </w:r>
+    </w:p>
+    <w:p>
+      <w:pPr>
+        <w:rPr>
+          <w:b/>
+        </w:rPr>
+      </w:pPr>
+    </w:p>
+    <w:p>
+      <w:pPr>
+        <w:rPr>
+          <w:b/>
+        </w:rPr>
+      </w:pPr>
+      <w:r>
+        <w:rPr>
+          <w:b/>
+        </w:rPr>
+        <w:t>jtserver/conf</w:t>
+      </w:r>
+      <w:r>
+        <w:t xml:space="preserve"> →</w:t>
+      </w:r>
+      <w:r>
+        <w:t xml:space="preserve"> should be moved in </w:t>
+      </w:r>
+      <w:r>
+        <w:rPr>
+          <w:b/>
+        </w:rPr>
+        <w:t>WEB-INF/classes</w:t>
+      </w:r>
+    </w:p>
+    <w:p>
+      <w:pPr>
+        <w:rPr>
+          <w:b/>
+        </w:rPr>
+      </w:pPr>
+      <w:r>
+        <w:rPr>
+          <w:b/>
+        </w:rPr>
+        <w:t>jtserver/</w:t>
+      </w:r>
+      <w:r>
+        <w:rPr>
+          <w:b/>
+        </w:rPr>
+        <w:t>data</w:t>
+      </w:r>
+      <w:r>
+        <w:t xml:space="preserve"> → should be moved in </w:t>
+      </w:r>
+      <w:r>
+        <w:rPr>
+          <w:b/>
+        </w:rPr>
+        <w:t>WEB-INF/classes</w:t>
+      </w:r>
+    </w:p>
+    <w:p>
+      <w:pPr>
+        <w:rPr>
+          <w:b/>
+        </w:rPr>
+      </w:pPr>
+      <w:r>
+        <w:rPr>
+          <w:b/>
+        </w:rPr>
+        <w:t>jtserver/</w:t>
+      </w:r>
+      <w:r>
+        <w:rPr>
+          <w:b/>
+        </w:rPr>
+        <w:t>docs</w:t>
+      </w:r>
+      <w:r>
+        <w:t xml:space="preserve"> → should be moved in </w:t>
+      </w:r>
+      <w:r>
+        <w:rPr>
+          <w:b/>
+        </w:rPr>
+        <w:t>WEB-INF/classes</w:t>
+      </w:r>
+    </w:p>
+    <w:p>
+      <w:r>
+        <w:rPr>
+          <w:b/>
+        </w:rPr>
+        <w:t>jtserver/</w:t>
+      </w:r>
+      <w:r>
+        <w:rPr>
+          <w:b/>
+        </w:rPr>
+        <w:t xml:space="preserve">apache-tomcat  </w:t>
+      </w:r>
+      <w:r>
+        <w:t xml:space="preserve"> → retain</w:t>
+      </w:r>
+    </w:p>
+    <w:p>
+      <w:r>
+        <w:rPr>
+          <w:b/>
+        </w:rPr>
+        <w:t>jtserver/</w:t>
+      </w:r>
+      <w:r>
+        <w:rPr>
+          <w:b/>
+        </w:rPr>
+        <w:t>bin</w:t>
+      </w:r>
+      <w:r>
+        <w:t xml:space="preserve">  → retain</w:t>
+      </w:r>
+    </w:p>
+    <w:p>
+      <w:r>
+        <w:rPr>
+          <w:b/>
+        </w:rPr>
+        <w:t>jtserver/</w:t>
+      </w:r>
+      <w:r>
+        <w:rPr>
+          <w:b/>
+        </w:rPr>
+        <w:t>dev</w:t>
+      </w:r>
+      <w:r>
+        <w:t xml:space="preserve"> → retain</w:t>
+      </w:r>
+    </w:p>
+    <w:p>
+      <w:r>
+        <w:rPr>
+          <w:b/>
+        </w:rPr>
+        <w:t>jtserver/</w:t>
+      </w:r>
+      <w:r>
+        <w:rPr>
+          <w:b/>
+        </w:rPr>
+        <w:t>server</w:t>
+      </w:r>
+      <w:r>
+        <w:t xml:space="preserve"> → retain</w:t>
+      </w:r>
+    </w:p>
+    <w:p>
+      <w:r>
+        <w:rPr>
+          <w:b/>
+        </w:rPr>
+        <w:t>jtserver/</w:t>
+      </w:r>
+      <w:r>
+        <w:rPr>
+          <w:b/>
+        </w:rPr>
+        <w:t>launcher.jar</w:t>
+      </w:r>
+      <w:r>
+        <w:t xml:space="preserve">  → retain</w:t>
+      </w:r>
+    </w:p>
+    <w:p>
+      <w:r>
+        <w:rPr>
+          <w:b/>
+        </w:rPr>
+        <w:t>jtserver/</w:t>
+      </w:r>
+      <w:r>
+        <w:rPr>
+          <w:b/>
+        </w:rPr>
+        <w:t>pom.xml</w:t>
+      </w:r>
+      <w:r>
+        <w:t xml:space="preserve">  → retain</w:t>
+      </w:r>
+    </w:p>
+    <w:p>
+      <w:r>
+        <w:rPr>
+          <w:b/>
+        </w:rPr>
+        <w:t>jtserver/</w:t>
+      </w:r>
+      <w:r>
+        <w:rPr>
+          <w:b/>
+        </w:rPr>
+        <w:t>readme.txt</w:t>
+      </w:r>
+      <w:r>
+        <w:t xml:space="preserve">  → retain</w:t>
+      </w:r>
+    </w:p>
+    <w:p>
+      <w:pPr>
+        <w:rPr>
+          <w:b/>
+        </w:rPr>
+      </w:pPr>
+      <w:r>
+        <w:rPr>
+          <w:b/>
+        </w:rPr>
+        <w:t>jtserver/</w:t>
+      </w:r>
+      <w:r>
+        <w:rPr>
+          <w:b/>
+        </w:rPr>
+        <w:t>webapps/WEB-INF/classes</w:t>
+      </w:r>
+      <w:r>
+        <w:t xml:space="preserve"> → should be moved to </w:t>
+      </w:r>
+      <w:r>
+        <w:rPr>
+          <w:b/>
+        </w:rPr>
+        <w:t>jtserver/</w:t>
+      </w:r>
+      <w:r>
+        <w:rPr>
+          <w:b/>
+        </w:rPr>
+        <w:t>WEB-INF/classes</w:t>
+      </w:r>
+    </w:p>
+    <w:p>
+      <w:pPr>
+        <w:rPr>
+          <w:b/>
+        </w:rPr>
+      </w:pPr>
+      <w:r>
+        <w:rPr>
+          <w:b/>
+        </w:rPr>
+        <w:t>jtserver/</w:t>
+      </w:r>
+      <w:r>
+        <w:rPr>
+          <w:b/>
+        </w:rPr>
+        <w:t>webapps/WEB-INF/classes</w:t>
+      </w:r>
+      <w:r>
+        <w:rPr>
+          <w:b/>
+        </w:rPr>
+        <w:t xml:space="preserve">/**all package like folders** </w:t>
+      </w:r>
+      <w:r>
+        <w:t xml:space="preserve">→ should be moved to  </w:t>
+      </w:r>
+      <w:r>
+        <w:rPr>
+          <w:b/>
+        </w:rPr>
+        <w:t>jtserver/</w:t>
+      </w:r>
+      <w:r>
+        <w:rPr>
+          <w:b/>
+        </w:rPr>
+        <w:t>WEB-INF/classes</w:t>
+      </w:r>
+      <w:r>
+        <w:rPr>
+          <w:b/>
+        </w:rPr>
+        <w:t>/view</w:t>
+      </w:r>
+    </w:p>
+    <w:p/>
+    <w:p>
+      <w:pPr>
+        <w:rPr>
+          <w:b/>
+        </w:rPr>
+      </w:pPr>
+    </w:p>
+    <w:p>
+      <w:r>
+        <w:t xml:space="preserve"> </w:t>
       </w:r>
     </w:p>
     <w:sectPr>
@@ -256,9 +568,95 @@
 <file path=word/numbering.xml><?xml version="1.0" encoding="utf-8"?>
 <w:numbering xmlns:ve="http://schemas.openxmlformats.org/markup-compatibility/2006" xmlns:o="urn:schemas-microsoft-com:office:office" xmlns:r="http://schemas.openxmlformats.org/officeDocument/2006/relationships" xmlns:m="http://schemas.openxmlformats.org/officeDocument/2006/math" xmlns:v="urn:schemas-microsoft-com:vml" xmlns:wp="http://schemas.openxmlformats.org/drawingml/2006/wordprocessingDrawing" xmlns:w10="urn:schemas-microsoft-com:office:word" xmlns:w="http://schemas.openxmlformats.org/wordprocessingml/2006/main" xmlns:wne="http://schemas.microsoft.com/office/word/2006/wordml">
   <w:abstractNum w:abstractNumId="0">
+    <w:nsid w:val="1BA4159A"/>
+    <w:multiLevelType w:val="hybridMultilevel"/>
+    <w:tmpl w:val="B41C3D94"/>
+    <w:lvl w:ilvl="0" w:tplc="0409000F">
+      <w:start w:val="1"/>
+      <w:numFmt w:val="decimal"/>
+      <w:lvlText w:val="%1."/>
+      <w:lvlJc w:val="left"/>
+      <w:pPr>
+        <w:ind w:left="720" w:hanging="360"/>
+      </w:pPr>
+    </w:lvl>
+    <w:lvl w:ilvl="1" w:tplc="04090019" w:tentative="1">
+      <w:start w:val="1"/>
+      <w:numFmt w:val="lowerLetter"/>
+      <w:lvlText w:val="%2."/>
+      <w:lvlJc w:val="left"/>
+      <w:pPr>
+        <w:ind w:left="1440" w:hanging="360"/>
+      </w:pPr>
+    </w:lvl>
+    <w:lvl w:ilvl="2" w:tplc="0409001B" w:tentative="1">
+      <w:start w:val="1"/>
+      <w:numFmt w:val="lowerRoman"/>
+      <w:lvlText w:val="%3."/>
+      <w:lvlJc w:val="right"/>
+      <w:pPr>
+        <w:ind w:left="2160" w:hanging="180"/>
+      </w:pPr>
+    </w:lvl>
+    <w:lvl w:ilvl="3" w:tplc="0409000F" w:tentative="1">
+      <w:start w:val="1"/>
+      <w:numFmt w:val="decimal"/>
+      <w:lvlText w:val="%4."/>
+      <w:lvlJc w:val="left"/>
+      <w:pPr>
+        <w:ind w:left="2880" w:hanging="360"/>
+      </w:pPr>
+    </w:lvl>
+    <w:lvl w:ilvl="4" w:tplc="04090019" w:tentative="1">
+      <w:start w:val="1"/>
+      <w:numFmt w:val="lowerLetter"/>
+      <w:lvlText w:val="%5."/>
+      <w:lvlJc w:val="left"/>
+      <w:pPr>
+        <w:ind w:left="3600" w:hanging="360"/>
+      </w:pPr>
+    </w:lvl>
+    <w:lvl w:ilvl="5" w:tplc="0409001B" w:tentative="1">
+      <w:start w:val="1"/>
+      <w:numFmt w:val="lowerRoman"/>
+      <w:lvlText w:val="%6."/>
+      <w:lvlJc w:val="right"/>
+      <w:pPr>
+        <w:ind w:left="4320" w:hanging="180"/>
+      </w:pPr>
+    </w:lvl>
+    <w:lvl w:ilvl="6" w:tplc="0409000F" w:tentative="1">
+      <w:start w:val="1"/>
+      <w:numFmt w:val="decimal"/>
+      <w:lvlText w:val="%7."/>
+      <w:lvlJc w:val="left"/>
+      <w:pPr>
+        <w:ind w:left="5040" w:hanging="360"/>
+      </w:pPr>
+    </w:lvl>
+    <w:lvl w:ilvl="7" w:tplc="04090019" w:tentative="1">
+      <w:start w:val="1"/>
+      <w:numFmt w:val="lowerLetter"/>
+      <w:lvlText w:val="%8."/>
+      <w:lvlJc w:val="left"/>
+      <w:pPr>
+        <w:ind w:left="5760" w:hanging="360"/>
+      </w:pPr>
+    </w:lvl>
+    <w:lvl w:ilvl="8" w:tplc="0409001B" w:tentative="1">
+      <w:start w:val="1"/>
+      <w:numFmt w:val="lowerRoman"/>
+      <w:lvlText w:val="%9."/>
+      <w:lvlJc w:val="right"/>
+      <w:pPr>
+        <w:ind w:left="6480" w:hanging="180"/>
+      </w:pPr>
+    </w:lvl>
+  </w:abstractNum>
+  <w:abstractNum w:abstractNumId="1">
     <w:nsid w:val="2FBD1FED"/>
     <w:multiLevelType w:val="hybridMultilevel"/>
-    <w:tmpl w:val="18DC0506"/>
+    <w:tmpl w:val="248E9E32"/>
     <w:lvl w:ilvl="0" w:tplc="04090001">
       <w:start w:val="1"/>
       <w:numFmt w:val="bullet"/>
@@ -271,7 +669,7 @@
         <w:rFonts w:ascii="Symbol" w:hAnsi="Symbol" w:hint="default"/>
       </w:rPr>
     </w:lvl>
-    <w:lvl w:ilvl="1" w:tplc="04090003" w:tentative="1">
+    <w:lvl w:ilvl="1" w:tplc="04090003">
       <w:start w:val="1"/>
       <w:numFmt w:val="bullet"/>
       <w:lvlText w:val="o"/>
@@ -368,7 +766,7 @@
       </w:rPr>
     </w:lvl>
   </w:abstractNum>
-  <w:abstractNum w:abstractNumId="1">
+  <w:abstractNum w:abstractNumId="2">
     <w:nsid w:val="7BB943A1"/>
     <w:multiLevelType w:val="hybridMultilevel"/>
     <w:tmpl w:val="EAEAB36A"/>
@@ -482,10 +880,13 @@
     </w:lvl>
   </w:abstractNum>
   <w:num w:numId="1">
-    <w:abstractNumId w:val="0"/>
+    <w:abstractNumId w:val="1"/>
   </w:num>
   <w:num w:numId="2">
-    <w:abstractNumId w:val="1"/>
+    <w:abstractNumId w:val="2"/>
+  </w:num>
+  <w:num w:numId="3">
+    <w:abstractNumId w:val="0"/>
   </w:num>
 </w:numbering>
 </file>
@@ -649,6 +1050,7 @@
   <w:style w:type="paragraph" w:default="1" w:styleId="Normal">
     <w:name w:val="Normal"/>
     <w:qFormat/>
+    <w:rsid w:val="003A2F47"/>
   </w:style>
   <w:style w:type="character" w:default="1" w:styleId="DefaultParagraphFont">
     <w:name w:val="Default Paragraph Font"/>
@@ -688,6 +1090,47 @@
       <w:ind w:left="720"/>
       <w:contextualSpacing/>
     </w:pPr>
+  </w:style>
+  <w:style w:type="character" w:styleId="Hyperlink">
+    <w:name w:val="Hyperlink"/>
+    <w:basedOn w:val="DefaultParagraphFont"/>
+    <w:uiPriority w:val="99"/>
+    <w:unhideWhenUsed/>
+    <w:rsid w:val="00C47265"/>
+    <w:rPr>
+      <w:color w:val="0000FF" w:themeColor="hyperlink"/>
+      <w:u w:val="single"/>
+    </w:rPr>
+  </w:style>
+  <w:style w:type="paragraph" w:styleId="BalloonText">
+    <w:name w:val="Balloon Text"/>
+    <w:basedOn w:val="Normal"/>
+    <w:link w:val="BalloonTextChar"/>
+    <w:uiPriority w:val="99"/>
+    <w:semiHidden/>
+    <w:unhideWhenUsed/>
+    <w:rsid w:val="00AF3D31"/>
+    <w:pPr>
+      <w:spacing w:after="0" w:line="240" w:lineRule="auto"/>
+    </w:pPr>
+    <w:rPr>
+      <w:rFonts w:ascii="Tahoma" w:hAnsi="Tahoma" w:cs="Tahoma"/>
+      <w:sz w:val="16"/>
+      <w:szCs w:val="16"/>
+    </w:rPr>
+  </w:style>
+  <w:style w:type="character" w:customStyle="1" w:styleId="BalloonTextChar">
+    <w:name w:val="Balloon Text Char"/>
+    <w:basedOn w:val="DefaultParagraphFont"/>
+    <w:link w:val="BalloonText"/>
+    <w:uiPriority w:val="99"/>
+    <w:semiHidden/>
+    <w:rsid w:val="00AF3D31"/>
+    <w:rPr>
+      <w:rFonts w:ascii="Tahoma" w:hAnsi="Tahoma" w:cs="Tahoma"/>
+      <w:sz w:val="16"/>
+      <w:szCs w:val="16"/>
+    </w:rPr>
   </w:style>
 </w:styles>
 </file>

</xml_diff>

<commit_message>
added suggestion to delete webapps folder
</commit_message>
<xml_diff>
--- a/StSoftware.docx
+++ b/StSoftware.docx
@@ -16,22 +16,32 @@
       </w:r>
     </w:p>
     <w:p>
+      <w:proofErr w:type="gramStart"/>
       <w:r>
         <w:rPr>
           <w:b/>
         </w:rPr>
         <w:t>Option#1.</w:t>
       </w:r>
+      <w:proofErr w:type="gramEnd"/>
       <w:r>
         <w:t xml:space="preserve"> Convert to maven project (need to understand the whole project structure)</w:t>
       </w:r>
     </w:p>
     <w:p>
-      <w:r>
-        <w:rPr>
-          <w:b/>
-        </w:rPr>
-        <w:t xml:space="preserve">Option#2. </w:t>
+      <w:proofErr w:type="gramStart"/>
+      <w:r>
+        <w:rPr>
+          <w:b/>
+        </w:rPr>
+        <w:t>Option#2.</w:t>
+      </w:r>
+      <w:proofErr w:type="gramEnd"/>
+      <w:r>
+        <w:rPr>
+          <w:b/>
+        </w:rPr>
+        <w:t xml:space="preserve"> </w:t>
       </w:r>
       <w:r>
         <w:t>ANT (like maven)</w:t>
@@ -57,12 +67,41 @@
     </w:p>
     <w:p>
       <w:r>
-        <w:t>&lt;available file="${build.dir}/build.${env.BUILD_TARGET}" property="isFileAvail" /&gt;</w:t>
-      </w:r>
-    </w:p>
-    <w:p>
-      <w:r>
-        <w:t>link: http://alvinalexander.com/blog/post/java/how-ant-build-script-fail-file-doesnt-exist</w:t>
+        <w:t>&lt;available file="${build.dir}/build</w:t>
+      </w:r>
+      <w:proofErr w:type="gramStart"/>
+      <w:r>
+        <w:t>.$</w:t>
+      </w:r>
+      <w:proofErr w:type="gramEnd"/>
+      <w:r>
+        <w:t>{</w:t>
+      </w:r>
+      <w:proofErr w:type="spellStart"/>
+      <w:r>
+        <w:t>env.BUILD_TARGET</w:t>
+      </w:r>
+      <w:proofErr w:type="spellEnd"/>
+      <w:r>
+        <w:t>}" property="</w:t>
+      </w:r>
+      <w:proofErr w:type="spellStart"/>
+      <w:r>
+        <w:t>isFileAvail</w:t>
+      </w:r>
+      <w:proofErr w:type="spellEnd"/>
+      <w:r>
+        <w:t>" /&gt;</w:t>
+      </w:r>
+    </w:p>
+    <w:p>
+      <w:proofErr w:type="gramStart"/>
+      <w:r>
+        <w:t>link</w:t>
+      </w:r>
+      <w:proofErr w:type="gramEnd"/>
+      <w:r>
+        <w:t>: http://alvinalexander.com/blog/post/java/how-ant-build-script-fail-file-doesnt-exist</w:t>
       </w:r>
     </w:p>
     <w:p>
@@ -103,7 +142,16 @@
       </w:r>
       <w:r>
         <w:tab/>
-        <w:t xml:space="preserve">src="HTTP URL Including file name" </w:t>
+      </w:r>
+      <w:proofErr w:type="spellStart"/>
+      <w:proofErr w:type="gramStart"/>
+      <w:r>
+        <w:t>src</w:t>
+      </w:r>
+      <w:proofErr w:type="spellEnd"/>
+      <w:proofErr w:type="gramEnd"/>
+      <w:r>
+        <w:t xml:space="preserve">="HTTP URL Including file name" </w:t>
       </w:r>
     </w:p>
     <w:p>
@@ -112,7 +160,16 @@
       </w:r>
       <w:r>
         <w:tab/>
-        <w:t>dest="local dir and file name"&gt;</w:t>
+      </w:r>
+      <w:proofErr w:type="spellStart"/>
+      <w:proofErr w:type="gramStart"/>
+      <w:r>
+        <w:t>dest</w:t>
+      </w:r>
+      <w:proofErr w:type="spellEnd"/>
+      <w:proofErr w:type="gramEnd"/>
+      <w:r>
+        <w:t>="local dir and file name"&gt;</w:t>
       </w:r>
     </w:p>
     <w:p>
@@ -232,7 +289,23 @@
         </w:numPr>
       </w:pPr>
       <w:r>
-        <w:t>\webapps\st\WEB-INF\lib</w:t>
+        <w:t>\</w:t>
+      </w:r>
+      <w:proofErr w:type="spellStart"/>
+      <w:r>
+        <w:t>webapps</w:t>
+      </w:r>
+      <w:proofErr w:type="spellEnd"/>
+      <w:r>
+        <w:t>\</w:t>
+      </w:r>
+      <w:proofErr w:type="spellStart"/>
+      <w:r>
+        <w:t>st</w:t>
+      </w:r>
+      <w:proofErr w:type="spellEnd"/>
+      <w:r>
+        <w:t>\WEB-INF\lib</w:t>
       </w:r>
     </w:p>
     <w:p/>
@@ -268,12 +341,22 @@
           <w:b/>
         </w:rPr>
       </w:pPr>
-      <w:r>
-        <w:rPr>
-          <w:b/>
-        </w:rPr>
-        <w:t>jtserver/conf</w:t>
-      </w:r>
+      <w:proofErr w:type="spellStart"/>
+      <w:proofErr w:type="gramStart"/>
+      <w:r>
+        <w:rPr>
+          <w:b/>
+        </w:rPr>
+        <w:t>jtserver</w:t>
+      </w:r>
+      <w:proofErr w:type="spellEnd"/>
+      <w:r>
+        <w:rPr>
+          <w:b/>
+        </w:rPr>
+        <w:t>/conf</w:t>
+      </w:r>
+      <w:proofErr w:type="gramEnd"/>
       <w:r>
         <w:t xml:space="preserve"> →</w:t>
       </w:r>
@@ -293,11 +376,20 @@
           <w:b/>
         </w:rPr>
       </w:pPr>
-      <w:r>
-        <w:rPr>
-          <w:b/>
-        </w:rPr>
-        <w:t>jtserver/</w:t>
+      <w:proofErr w:type="spellStart"/>
+      <w:proofErr w:type="gramStart"/>
+      <w:r>
+        <w:rPr>
+          <w:b/>
+        </w:rPr>
+        <w:t>jtserver</w:t>
+      </w:r>
+      <w:proofErr w:type="spellEnd"/>
+      <w:r>
+        <w:rPr>
+          <w:b/>
+        </w:rPr>
+        <w:t>/</w:t>
       </w:r>
       <w:r>
         <w:rPr>
@@ -305,6 +397,7 @@
         </w:rPr>
         <w:t>data</w:t>
       </w:r>
+      <w:proofErr w:type="gramEnd"/>
       <w:r>
         <w:t xml:space="preserve"> → should be moved in </w:t>
       </w:r>
@@ -321,11 +414,20 @@
           <w:b/>
         </w:rPr>
       </w:pPr>
-      <w:r>
-        <w:rPr>
-          <w:b/>
-        </w:rPr>
-        <w:t>jtserver/</w:t>
+      <w:proofErr w:type="spellStart"/>
+      <w:proofErr w:type="gramStart"/>
+      <w:r>
+        <w:rPr>
+          <w:b/>
+        </w:rPr>
+        <w:t>jtserver</w:t>
+      </w:r>
+      <w:proofErr w:type="spellEnd"/>
+      <w:r>
+        <w:rPr>
+          <w:b/>
+        </w:rPr>
+        <w:t>/</w:t>
       </w:r>
       <w:r>
         <w:rPr>
@@ -333,6 +435,7 @@
         </w:rPr>
         <w:t>docs</w:t>
       </w:r>
+      <w:proofErr w:type="gramEnd"/>
       <w:r>
         <w:t xml:space="preserve"> → should be moved in </w:t>
       </w:r>
@@ -344,29 +447,54 @@
       </w:r>
     </w:p>
     <w:p>
-      <w:r>
-        <w:rPr>
-          <w:b/>
-        </w:rPr>
-        <w:t>jtserver/</w:t>
-      </w:r>
-      <w:r>
-        <w:rPr>
-          <w:b/>
-        </w:rPr>
-        <w:t xml:space="preserve">apache-tomcat  </w:t>
+      <w:proofErr w:type="spellStart"/>
+      <w:proofErr w:type="gramStart"/>
+      <w:r>
+        <w:rPr>
+          <w:b/>
+        </w:rPr>
+        <w:t>jtserver</w:t>
+      </w:r>
+      <w:proofErr w:type="spellEnd"/>
+      <w:r>
+        <w:rPr>
+          <w:b/>
+        </w:rPr>
+        <w:t>/</w:t>
+      </w:r>
+      <w:r>
+        <w:rPr>
+          <w:b/>
+        </w:rPr>
+        <w:t>apache-tomcat</w:t>
+      </w:r>
+      <w:proofErr w:type="gramEnd"/>
+      <w:r>
+        <w:rPr>
+          <w:b/>
+        </w:rPr>
+        <w:t xml:space="preserve">  </w:t>
       </w:r>
       <w:r>
         <w:t xml:space="preserve"> → retain</w:t>
       </w:r>
     </w:p>
     <w:p>
-      <w:r>
-        <w:rPr>
-          <w:b/>
-        </w:rPr>
-        <w:t>jtserver/</w:t>
-      </w:r>
+      <w:proofErr w:type="spellStart"/>
+      <w:r>
+        <w:rPr>
+          <w:b/>
+        </w:rPr>
+        <w:t>jtserver</w:t>
+      </w:r>
+      <w:proofErr w:type="spellEnd"/>
+      <w:r>
+        <w:rPr>
+          <w:b/>
+        </w:rPr>
+        <w:t>/</w:t>
+      </w:r>
+      <w:proofErr w:type="gramStart"/>
       <w:r>
         <w:rPr>
           <w:b/>
@@ -374,15 +502,28 @@
         <w:t>bin</w:t>
       </w:r>
       <w:r>
-        <w:t xml:space="preserve">  → retain</w:t>
-      </w:r>
-    </w:p>
-    <w:p>
-      <w:r>
-        <w:rPr>
-          <w:b/>
-        </w:rPr>
-        <w:t>jtserver/</w:t>
+        <w:t xml:space="preserve">  →</w:t>
+      </w:r>
+      <w:proofErr w:type="gramEnd"/>
+      <w:r>
+        <w:t xml:space="preserve"> retain</w:t>
+      </w:r>
+    </w:p>
+    <w:p>
+      <w:proofErr w:type="spellStart"/>
+      <w:proofErr w:type="gramStart"/>
+      <w:r>
+        <w:rPr>
+          <w:b/>
+        </w:rPr>
+        <w:t>jtserver</w:t>
+      </w:r>
+      <w:proofErr w:type="spellEnd"/>
+      <w:r>
+        <w:rPr>
+          <w:b/>
+        </w:rPr>
+        <w:t>/</w:t>
       </w:r>
       <w:r>
         <w:rPr>
@@ -390,16 +531,26 @@
         </w:rPr>
         <w:t>dev</w:t>
       </w:r>
+      <w:proofErr w:type="gramEnd"/>
       <w:r>
         <w:t xml:space="preserve"> → retain</w:t>
       </w:r>
     </w:p>
     <w:p>
-      <w:r>
-        <w:rPr>
-          <w:b/>
-        </w:rPr>
-        <w:t>jtserver/</w:t>
+      <w:proofErr w:type="spellStart"/>
+      <w:proofErr w:type="gramStart"/>
+      <w:r>
+        <w:rPr>
+          <w:b/>
+        </w:rPr>
+        <w:t>jtserver</w:t>
+      </w:r>
+      <w:proofErr w:type="spellEnd"/>
+      <w:r>
+        <w:rPr>
+          <w:b/>
+        </w:rPr>
+        <w:t>/</w:t>
       </w:r>
       <w:r>
         <w:rPr>
@@ -407,17 +558,27 @@
         </w:rPr>
         <w:t>server</w:t>
       </w:r>
+      <w:proofErr w:type="gramEnd"/>
       <w:r>
         <w:t xml:space="preserve"> → retain</w:t>
       </w:r>
     </w:p>
     <w:p>
-      <w:r>
-        <w:rPr>
-          <w:b/>
-        </w:rPr>
-        <w:t>jtserver/</w:t>
-      </w:r>
+      <w:proofErr w:type="spellStart"/>
+      <w:r>
+        <w:rPr>
+          <w:b/>
+        </w:rPr>
+        <w:t>jtserver</w:t>
+      </w:r>
+      <w:proofErr w:type="spellEnd"/>
+      <w:r>
+        <w:rPr>
+          <w:b/>
+        </w:rPr>
+        <w:t>/</w:t>
+      </w:r>
+      <w:proofErr w:type="gramStart"/>
       <w:r>
         <w:rPr>
           <w:b/>
@@ -425,16 +586,29 @@
         <w:t>launcher.jar</w:t>
       </w:r>
       <w:r>
-        <w:t xml:space="preserve">  → retain</w:t>
-      </w:r>
-    </w:p>
-    <w:p>
-      <w:r>
-        <w:rPr>
-          <w:b/>
-        </w:rPr>
-        <w:t>jtserver/</w:t>
-      </w:r>
+        <w:t xml:space="preserve">  →</w:t>
+      </w:r>
+      <w:proofErr w:type="gramEnd"/>
+      <w:r>
+        <w:t xml:space="preserve"> retain</w:t>
+      </w:r>
+    </w:p>
+    <w:p>
+      <w:proofErr w:type="spellStart"/>
+      <w:r>
+        <w:rPr>
+          <w:b/>
+        </w:rPr>
+        <w:t>jtserver</w:t>
+      </w:r>
+      <w:proofErr w:type="spellEnd"/>
+      <w:r>
+        <w:rPr>
+          <w:b/>
+        </w:rPr>
+        <w:t>/</w:t>
+      </w:r>
+      <w:proofErr w:type="gramStart"/>
       <w:r>
         <w:rPr>
           <w:b/>
@@ -442,16 +616,29 @@
         <w:t>pom.xml</w:t>
       </w:r>
       <w:r>
-        <w:t xml:space="preserve">  → retain</w:t>
-      </w:r>
-    </w:p>
-    <w:p>
-      <w:r>
-        <w:rPr>
-          <w:b/>
-        </w:rPr>
-        <w:t>jtserver/</w:t>
-      </w:r>
+        <w:t xml:space="preserve">  →</w:t>
+      </w:r>
+      <w:proofErr w:type="gramEnd"/>
+      <w:r>
+        <w:t xml:space="preserve"> retain</w:t>
+      </w:r>
+    </w:p>
+    <w:p>
+      <w:proofErr w:type="spellStart"/>
+      <w:r>
+        <w:rPr>
+          <w:b/>
+        </w:rPr>
+        <w:t>jtserver</w:t>
+      </w:r>
+      <w:proofErr w:type="spellEnd"/>
+      <w:r>
+        <w:rPr>
+          <w:b/>
+        </w:rPr>
+        <w:t>/</w:t>
+      </w:r>
+      <w:proofErr w:type="gramStart"/>
       <w:r>
         <w:rPr>
           <w:b/>
@@ -459,35 +646,65 @@
         <w:t>readme.txt</w:t>
       </w:r>
       <w:r>
-        <w:t xml:space="preserve">  → retain</w:t>
-      </w:r>
-    </w:p>
-    <w:p>
-      <w:pPr>
-        <w:rPr>
-          <w:b/>
-        </w:rPr>
-      </w:pPr>
-      <w:r>
-        <w:rPr>
-          <w:b/>
-        </w:rPr>
-        <w:t>jtserver/</w:t>
-      </w:r>
-      <w:r>
-        <w:rPr>
-          <w:b/>
-        </w:rPr>
-        <w:t>webapps/WEB-INF/classes</w:t>
-      </w:r>
+        <w:t xml:space="preserve">  →</w:t>
+      </w:r>
+      <w:proofErr w:type="gramEnd"/>
+      <w:r>
+        <w:t xml:space="preserve"> retain</w:t>
+      </w:r>
+    </w:p>
+    <w:p>
+      <w:pPr>
+        <w:rPr>
+          <w:b/>
+        </w:rPr>
+      </w:pPr>
+      <w:proofErr w:type="spellStart"/>
+      <w:proofErr w:type="gramStart"/>
+      <w:r>
+        <w:rPr>
+          <w:b/>
+        </w:rPr>
+        <w:t>jtserver</w:t>
+      </w:r>
+      <w:proofErr w:type="spellEnd"/>
+      <w:r>
+        <w:rPr>
+          <w:b/>
+        </w:rPr>
+        <w:t>/</w:t>
+      </w:r>
+      <w:proofErr w:type="spellStart"/>
+      <w:r>
+        <w:rPr>
+          <w:b/>
+        </w:rPr>
+        <w:t>webapps</w:t>
+      </w:r>
+      <w:proofErr w:type="spellEnd"/>
+      <w:r>
+        <w:rPr>
+          <w:b/>
+        </w:rPr>
+        <w:t>/WEB-INF/classes</w:t>
+      </w:r>
+      <w:proofErr w:type="gramEnd"/>
       <w:r>
         <w:t xml:space="preserve"> → should be moved to </w:t>
       </w:r>
-      <w:r>
-        <w:rPr>
-          <w:b/>
-        </w:rPr>
-        <w:t>jtserver/</w:t>
+      <w:proofErr w:type="spellStart"/>
+      <w:r>
+        <w:rPr>
+          <w:b/>
+        </w:rPr>
+        <w:t>jtserver</w:t>
+      </w:r>
+      <w:proofErr w:type="spellEnd"/>
+      <w:r>
+        <w:rPr>
+          <w:b/>
+        </w:rPr>
+        <w:t>/</w:t>
       </w:r>
       <w:r>
         <w:rPr>
@@ -502,18 +719,36 @@
           <w:b/>
         </w:rPr>
       </w:pPr>
-      <w:r>
-        <w:rPr>
-          <w:b/>
-        </w:rPr>
-        <w:t>jtserver/</w:t>
-      </w:r>
-      <w:r>
-        <w:rPr>
-          <w:b/>
-        </w:rPr>
-        <w:t>webapps/WEB-INF/classes</w:t>
-      </w:r>
+      <w:proofErr w:type="spellStart"/>
+      <w:proofErr w:type="gramStart"/>
+      <w:r>
+        <w:rPr>
+          <w:b/>
+        </w:rPr>
+        <w:t>jtserver</w:t>
+      </w:r>
+      <w:proofErr w:type="spellEnd"/>
+      <w:r>
+        <w:rPr>
+          <w:b/>
+        </w:rPr>
+        <w:t>/</w:t>
+      </w:r>
+      <w:proofErr w:type="spellStart"/>
+      <w:r>
+        <w:rPr>
+          <w:b/>
+        </w:rPr>
+        <w:t>webapps</w:t>
+      </w:r>
+      <w:proofErr w:type="spellEnd"/>
+      <w:r>
+        <w:rPr>
+          <w:b/>
+        </w:rPr>
+        <w:t>/WEB-INF/classes</w:t>
+      </w:r>
+      <w:proofErr w:type="gramEnd"/>
       <w:r>
         <w:rPr>
           <w:b/>
@@ -523,11 +758,19 @@
       <w:r>
         <w:t xml:space="preserve">→ should be moved to  </w:t>
       </w:r>
-      <w:r>
-        <w:rPr>
-          <w:b/>
-        </w:rPr>
-        <w:t>jtserver/</w:t>
+      <w:proofErr w:type="spellStart"/>
+      <w:r>
+        <w:rPr>
+          <w:b/>
+        </w:rPr>
+        <w:t>jtserver</w:t>
+      </w:r>
+      <w:proofErr w:type="spellEnd"/>
+      <w:r>
+        <w:rPr>
+          <w:b/>
+        </w:rPr>
+        <w:t>/</w:t>
       </w:r>
       <w:r>
         <w:rPr>
@@ -540,6 +783,52 @@
           <w:b/>
         </w:rPr>
         <w:t>/view</w:t>
+      </w:r>
+    </w:p>
+    <w:p>
+      <w:pPr>
+        <w:rPr>
+          <w:b/>
+        </w:rPr>
+      </w:pPr>
+      <w:proofErr w:type="spellStart"/>
+      <w:proofErr w:type="gramStart"/>
+      <w:r>
+        <w:rPr>
+          <w:b/>
+        </w:rPr>
+        <w:t>jtserver</w:t>
+      </w:r>
+      <w:proofErr w:type="spellEnd"/>
+      <w:r>
+        <w:rPr>
+          <w:b/>
+        </w:rPr>
+        <w:t>/</w:t>
+      </w:r>
+      <w:proofErr w:type="spellStart"/>
+      <w:r>
+        <w:rPr>
+          <w:b/>
+        </w:rPr>
+        <w:t>webapps</w:t>
+      </w:r>
+      <w:proofErr w:type="spellEnd"/>
+      <w:proofErr w:type="gramEnd"/>
+      <w:r>
+        <w:rPr>
+          <w:b/>
+        </w:rPr>
+        <w:t>/</w:t>
+      </w:r>
+      <w:r>
+        <w:rPr>
+          <w:b/>
+        </w:rPr>
+        <w:t xml:space="preserve"> </w:t>
+      </w:r>
+      <w:r>
+        <w:t>should be deleted</w:t>
       </w:r>
     </w:p>
     <w:p/>

</xml_diff>